<commit_message>
modify migrations and controller
</commit_message>
<xml_diff>
--- a/storage/docx/MFR.docx
+++ b/storage/docx/MFR.docx
@@ -18,13 +18,13 @@
         <mc:AlternateContent>
           <mc:Choice Requires="wps">
             <w:drawing>
-              <wp:anchor distT="0" distB="0" distL="114300" distR="114300" simplePos="0" relativeHeight="251660288" behindDoc="0" locked="0" layoutInCell="1" allowOverlap="1" wp14:anchorId="59716655" wp14:editId="704DAFA9">
+              <wp:anchor distT="0" distB="0" distL="114300" distR="114300" simplePos="0" relativeHeight="251660288" behindDoc="0" locked="0" layoutInCell="1" allowOverlap="1" wp14:anchorId="59716655" wp14:editId="1B81F492">
                 <wp:simplePos x="0" y="0"/>
                 <wp:positionH relativeFrom="margin">
-                  <wp:posOffset>5477349</wp:posOffset>
+                  <wp:align>right</wp:align>
                 </wp:positionH>
                 <wp:positionV relativeFrom="margin">
-                  <wp:posOffset>0</wp:posOffset>
+                  <wp:posOffset>114300</wp:posOffset>
                 </wp:positionV>
                 <wp:extent cx="1371600" cy="1371600"/>
                 <wp:effectExtent l="0" t="0" r="19050" b="19050"/>
@@ -163,7 +163,7 @@
           </mc:Choice>
           <mc:Fallback>
             <w:pict>
-              <v:rect w14:anchorId="59716655" id="Rectangle 2" o:spid="_x0000_s1026" style="position:absolute;margin-left:431.3pt;margin-top:0;width:108pt;height:108pt;z-index:251660288;visibility:visible;mso-wrap-style:square;mso-width-percent:0;mso-height-percent:0;mso-wrap-distance-left:9pt;mso-wrap-distance-top:0;mso-wrap-distance-right:9pt;mso-wrap-distance-bottom:0;mso-position-horizontal:absolute;mso-position-horizontal-relative:margin;mso-position-vertical:absolute;mso-position-vertical-relative:margin;mso-width-percent:0;mso-height-percent:0;mso-width-relative:margin;mso-height-relative:margin;v-text-anchor:middle" o:gfxdata="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" filled="f" strokecolor="black [3200]" strokeweight="1pt">
+              <v:rect w14:anchorId="59716655" id="Rectangle 2" o:spid="_x0000_s1026" style="position:absolute;margin-left:56.8pt;margin-top:9pt;width:108pt;height:108pt;z-index:251660288;visibility:visible;mso-wrap-style:square;mso-width-percent:0;mso-height-percent:0;mso-wrap-distance-left:9pt;mso-wrap-distance-top:0;mso-wrap-distance-right:9pt;mso-wrap-distance-bottom:0;mso-position-horizontal:right;mso-position-horizontal-relative:margin;mso-position-vertical:absolute;mso-position-vertical-relative:margin;mso-width-percent:0;mso-height-percent:0;mso-width-relative:margin;mso-height-relative:margin;v-text-anchor:middle" o:gfxdata="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" filled="f" strokecolor="black [3200]" strokeweight="1pt">
                 <v:textbox>
                   <w:txbxContent>
                     <w:p>
@@ -255,24 +255,21 @@
       </w:r>
       <w:r>
         <w:rPr>
-          <w:rFonts w:ascii="Arial" w:hAnsi="Arial" w:cs="Arial"/>
-          <w:b/>
-          <w:bCs/>
           <w:noProof/>
         </w:rPr>
         <w:drawing>
-          <wp:anchor distT="0" distB="0" distL="114300" distR="114300" simplePos="0" relativeHeight="251658240" behindDoc="0" locked="0" layoutInCell="1" allowOverlap="1" wp14:anchorId="6B78E34F" wp14:editId="5BFC8BC8">
+          <wp:anchor distT="0" distB="0" distL="114300" distR="114300" simplePos="0" relativeHeight="251659264" behindDoc="0" locked="0" layoutInCell="1" allowOverlap="1" wp14:anchorId="5B74E5F2" wp14:editId="1BD2448F">
             <wp:simplePos x="0" y="0"/>
             <wp:positionH relativeFrom="column">
-              <wp:posOffset>3810</wp:posOffset>
+              <wp:posOffset>4259580</wp:posOffset>
             </wp:positionH>
             <wp:positionV relativeFrom="paragraph">
-              <wp:posOffset>3810</wp:posOffset>
+              <wp:posOffset>3175</wp:posOffset>
             </wp:positionV>
-            <wp:extent cx="739140" cy="739140"/>
-            <wp:effectExtent l="0" t="0" r="3810" b="3810"/>
-            <wp:wrapSquare wrapText="bothSides"/>
-            <wp:docPr id="42" name="Picture 42"/>
+            <wp:extent cx="1076648" cy="759742"/>
+            <wp:effectExtent l="0" t="0" r="0" b="2540"/>
+            <wp:wrapNone/>
+            <wp:docPr id="1" name="Picture 1"/>
             <wp:cNvGraphicFramePr>
               <a:graphicFrameLocks xmlns:a="http://schemas.openxmlformats.org/drawingml/2006/main" noChangeAspect="1"/>
             </wp:cNvGraphicFramePr>
@@ -301,7 +298,7 @@
                   <pic:spPr bwMode="auto">
                     <a:xfrm>
                       <a:off x="0" y="0"/>
-                      <a:ext cx="739140" cy="739140"/>
+                      <a:ext cx="1076648" cy="759742"/>
                     </a:xfrm>
                     <a:prstGeom prst="rect">
                       <a:avLst/>
@@ -325,21 +322,24 @@
       </w:r>
       <w:r>
         <w:rPr>
+          <w:rFonts w:ascii="Arial" w:hAnsi="Arial" w:cs="Arial"/>
+          <w:b/>
+          <w:bCs/>
           <w:noProof/>
         </w:rPr>
         <w:drawing>
-          <wp:anchor distT="0" distB="0" distL="114300" distR="114300" simplePos="0" relativeHeight="251659264" behindDoc="0" locked="0" layoutInCell="1" allowOverlap="1" wp14:anchorId="5B74E5F2" wp14:editId="3911FECE">
+          <wp:anchor distT="0" distB="0" distL="114300" distR="114300" simplePos="0" relativeHeight="251658240" behindDoc="0" locked="0" layoutInCell="1" allowOverlap="1" wp14:anchorId="6B78E34F" wp14:editId="002E84BB">
             <wp:simplePos x="0" y="0"/>
             <wp:positionH relativeFrom="column">
-              <wp:posOffset>4535805</wp:posOffset>
+              <wp:posOffset>3810</wp:posOffset>
             </wp:positionH>
             <wp:positionV relativeFrom="paragraph">
-              <wp:posOffset>3617</wp:posOffset>
+              <wp:posOffset>3810</wp:posOffset>
             </wp:positionV>
-            <wp:extent cx="1076648" cy="759742"/>
-            <wp:effectExtent l="0" t="0" r="0" b="2540"/>
-            <wp:wrapNone/>
-            <wp:docPr id="1" name="Picture 1"/>
+            <wp:extent cx="739140" cy="739140"/>
+            <wp:effectExtent l="0" t="0" r="3810" b="3810"/>
+            <wp:wrapSquare wrapText="bothSides"/>
+            <wp:docPr id="42" name="Picture 42"/>
             <wp:cNvGraphicFramePr>
               <a:graphicFrameLocks xmlns:a="http://schemas.openxmlformats.org/drawingml/2006/main" noChangeAspect="1"/>
             </wp:cNvGraphicFramePr>
@@ -368,7 +368,7 @@
                   <pic:spPr bwMode="auto">
                     <a:xfrm>
                       <a:off x="0" y="0"/>
-                      <a:ext cx="1076648" cy="759742"/>
+                      <a:ext cx="739140" cy="739140"/>
                     </a:xfrm>
                     <a:prstGeom prst="rect">
                       <a:avLst/>
@@ -470,7 +470,7 @@
     <w:tbl>
       <w:tblPr>
         <w:tblStyle w:val="TableGrid"/>
-        <w:tblpPr w:leftFromText="180" w:rightFromText="180" w:vertAnchor="text" w:horzAnchor="margin" w:tblpY="333"/>
+        <w:tblpPr w:leftFromText="180" w:rightFromText="180" w:vertAnchor="text" w:horzAnchor="margin" w:tblpY="528"/>
         <w:tblW w:w="0" w:type="auto"/>
         <w:tblBorders>
           <w:insideH w:val="none" w:sz="0" w:space="0" w:color="auto"/>
@@ -480,9 +480,9 @@
       </w:tblPr>
       <w:tblGrid>
         <w:gridCol w:w="1795"/>
-        <w:gridCol w:w="4482"/>
-        <w:gridCol w:w="359"/>
-        <w:gridCol w:w="1974"/>
+        <w:gridCol w:w="3870"/>
+        <w:gridCol w:w="360"/>
+        <w:gridCol w:w="2250"/>
       </w:tblGrid>
       <w:tr>
         <w:trPr>
@@ -517,7 +517,7 @@
         </w:tc>
         <w:tc>
           <w:tcPr>
-            <w:tcW w:w="4482" w:type="dxa"/>
+            <w:tcW w:w="3870" w:type="dxa"/>
             <w:vAlign w:val="center"/>
           </w:tcPr>
           <w:p>
@@ -540,7 +540,7 @@
         </w:tc>
         <w:tc>
           <w:tcPr>
-            <w:tcW w:w="359" w:type="dxa"/>
+            <w:tcW w:w="360" w:type="dxa"/>
             <w:vAlign w:val="center"/>
           </w:tcPr>
           <w:p>
@@ -626,7 +626,7 @@
         </w:tc>
         <w:tc>
           <w:tcPr>
-            <w:tcW w:w="1974" w:type="dxa"/>
+            <w:tcW w:w="2250" w:type="dxa"/>
             <w:vAlign w:val="center"/>
           </w:tcPr>
           <w:p>
@@ -681,7 +681,7 @@
         </w:tc>
         <w:tc>
           <w:tcPr>
-            <w:tcW w:w="4482" w:type="dxa"/>
+            <w:tcW w:w="3870" w:type="dxa"/>
             <w:vAlign w:val="center"/>
           </w:tcPr>
           <w:p>
@@ -722,7 +722,7 @@
         </w:tc>
         <w:tc>
           <w:tcPr>
-            <w:tcW w:w="359" w:type="dxa"/>
+            <w:tcW w:w="360" w:type="dxa"/>
             <w:vAlign w:val="center"/>
           </w:tcPr>
           <w:p>
@@ -814,7 +814,7 @@
         </w:tc>
         <w:tc>
           <w:tcPr>
-            <w:tcW w:w="1974" w:type="dxa"/>
+            <w:tcW w:w="2250" w:type="dxa"/>
             <w:vAlign w:val="center"/>
           </w:tcPr>
           <w:p>
@@ -840,31 +840,31 @@
     <w:tbl>
       <w:tblPr>
         <w:tblStyle w:val="TableGrid"/>
-        <w:tblpPr w:leftFromText="180" w:rightFromText="180" w:vertAnchor="text" w:tblpY="871"/>
+        <w:tblpPr w:leftFromText="180" w:rightFromText="180" w:vertAnchor="text" w:horzAnchor="margin" w:tblpY="1066"/>
         <w:tblW w:w="0" w:type="auto"/>
         <w:tblLook w:val="04A0" w:firstRow="1" w:lastRow="0" w:firstColumn="1" w:lastColumn="0" w:noHBand="0" w:noVBand="1"/>
       </w:tblPr>
       <w:tblGrid>
-        <w:gridCol w:w="834"/>
+        <w:gridCol w:w="811"/>
         <w:gridCol w:w="320"/>
-        <w:gridCol w:w="515"/>
+        <w:gridCol w:w="492"/>
         <w:gridCol w:w="119"/>
-        <w:gridCol w:w="716"/>
-        <w:gridCol w:w="1082"/>
+        <w:gridCol w:w="686"/>
+        <w:gridCol w:w="1048"/>
         <w:gridCol w:w="7"/>
-        <w:gridCol w:w="792"/>
+        <w:gridCol w:w="736"/>
         <w:gridCol w:w="190"/>
         <w:gridCol w:w="812"/>
-        <w:gridCol w:w="596"/>
+        <w:gridCol w:w="589"/>
         <w:gridCol w:w="103"/>
-        <w:gridCol w:w="561"/>
-        <w:gridCol w:w="543"/>
-        <w:gridCol w:w="318"/>
-        <w:gridCol w:w="576"/>
-        <w:gridCol w:w="297"/>
-        <w:gridCol w:w="337"/>
-        <w:gridCol w:w="59"/>
-        <w:gridCol w:w="2013"/>
+        <w:gridCol w:w="521"/>
+        <w:gridCol w:w="535"/>
+        <w:gridCol w:w="314"/>
+        <w:gridCol w:w="552"/>
+        <w:gridCol w:w="286"/>
+        <w:gridCol w:w="321"/>
+        <w:gridCol w:w="54"/>
+        <w:gridCol w:w="1960"/>
       </w:tblGrid>
       <w:tr>
         <w:trPr>
@@ -872,7 +872,7 @@
         </w:trPr>
         <w:tc>
           <w:tcPr>
-            <w:tcW w:w="10790" w:type="dxa"/>
+            <w:tcW w:w="10456" w:type="dxa"/>
             <w:gridSpan w:val="20"/>
             <w:shd w:val="clear" w:color="auto" w:fill="000000" w:themeFill="text1"/>
             <w:vAlign w:val="center"/>
@@ -910,7 +910,7 @@
         </w:trPr>
         <w:tc>
           <w:tcPr>
-            <w:tcW w:w="10790" w:type="dxa"/>
+            <w:tcW w:w="10456" w:type="dxa"/>
             <w:gridSpan w:val="20"/>
             <w:tcBorders>
               <w:bottom w:val="nil"/>
@@ -947,7 +947,7 @@
         </w:trPr>
         <w:tc>
           <w:tcPr>
-            <w:tcW w:w="834" w:type="dxa"/>
+            <w:tcW w:w="811" w:type="dxa"/>
             <w:tcBorders>
               <w:top w:val="nil"/>
               <w:left w:val="single" w:sz="4" w:space="0" w:color="auto"/>
@@ -993,7 +993,7 @@
         </w:tc>
         <w:tc>
           <w:tcPr>
-            <w:tcW w:w="835" w:type="dxa"/>
+            <w:tcW w:w="812" w:type="dxa"/>
             <w:gridSpan w:val="2"/>
             <w:tcBorders>
               <w:top w:val="nil"/>
@@ -1024,7 +1024,7 @@
         </w:tc>
         <w:tc>
           <w:tcPr>
-            <w:tcW w:w="835" w:type="dxa"/>
+            <w:tcW w:w="805" w:type="dxa"/>
             <w:gridSpan w:val="2"/>
             <w:tcBorders>
               <w:top w:val="nil"/>
@@ -1055,7 +1055,7 @@
         </w:tc>
         <w:tc>
           <w:tcPr>
-            <w:tcW w:w="2071" w:type="dxa"/>
+            <w:tcW w:w="1981" w:type="dxa"/>
             <w:gridSpan w:val="4"/>
             <w:tcBorders>
               <w:top w:val="nil"/>
@@ -1105,7 +1105,7 @@
         </w:tc>
         <w:tc>
           <w:tcPr>
-            <w:tcW w:w="2072" w:type="dxa"/>
+            <w:tcW w:w="2025" w:type="dxa"/>
             <w:gridSpan w:val="4"/>
             <w:tcBorders>
               <w:top w:val="nil"/>
@@ -1155,7 +1155,7 @@
         </w:tc>
         <w:tc>
           <w:tcPr>
-            <w:tcW w:w="2071" w:type="dxa"/>
+            <w:tcW w:w="2008" w:type="dxa"/>
             <w:gridSpan w:val="5"/>
             <w:tcBorders>
               <w:top w:val="nil"/>
@@ -1205,7 +1205,7 @@
         </w:tc>
         <w:tc>
           <w:tcPr>
-            <w:tcW w:w="2072" w:type="dxa"/>
+            <w:tcW w:w="2014" w:type="dxa"/>
             <w:gridSpan w:val="2"/>
             <w:tcBorders>
               <w:top w:val="nil"/>
@@ -1241,7 +1241,7 @@
         </w:trPr>
         <w:tc>
           <w:tcPr>
-            <w:tcW w:w="2504" w:type="dxa"/>
+            <w:tcW w:w="2428" w:type="dxa"/>
             <w:gridSpan w:val="5"/>
             <w:tcBorders>
               <w:top w:val="nil"/>
@@ -1278,7 +1278,7 @@
         </w:tc>
         <w:tc>
           <w:tcPr>
-            <w:tcW w:w="2071" w:type="dxa"/>
+            <w:tcW w:w="1981" w:type="dxa"/>
             <w:gridSpan w:val="4"/>
             <w:tcBorders>
               <w:top w:val="nil"/>
@@ -1316,7 +1316,7 @@
         </w:tc>
         <w:tc>
           <w:tcPr>
-            <w:tcW w:w="2072" w:type="dxa"/>
+            <w:tcW w:w="2025" w:type="dxa"/>
             <w:gridSpan w:val="4"/>
             <w:tcBorders>
               <w:top w:val="nil"/>
@@ -1354,7 +1354,7 @@
         </w:tc>
         <w:tc>
           <w:tcPr>
-            <w:tcW w:w="2071" w:type="dxa"/>
+            <w:tcW w:w="2008" w:type="dxa"/>
             <w:gridSpan w:val="5"/>
             <w:tcBorders>
               <w:top w:val="nil"/>
@@ -1392,7 +1392,7 @@
         </w:tc>
         <w:tc>
           <w:tcPr>
-            <w:tcW w:w="2072" w:type="dxa"/>
+            <w:tcW w:w="2014" w:type="dxa"/>
             <w:gridSpan w:val="2"/>
             <w:tcBorders>
               <w:top w:val="nil"/>
@@ -1434,7 +1434,7 @@
         </w:trPr>
         <w:tc>
           <w:tcPr>
-            <w:tcW w:w="10790" w:type="dxa"/>
+            <w:tcW w:w="10456" w:type="dxa"/>
             <w:gridSpan w:val="20"/>
             <w:tcBorders>
               <w:bottom w:val="nil"/>
@@ -1473,7 +1473,7 @@
         </w:trPr>
         <w:tc>
           <w:tcPr>
-            <w:tcW w:w="10790" w:type="dxa"/>
+            <w:tcW w:w="10456" w:type="dxa"/>
             <w:gridSpan w:val="20"/>
             <w:tcBorders>
               <w:top w:val="nil"/>
@@ -1509,7 +1509,7 @@
         </w:trPr>
         <w:tc>
           <w:tcPr>
-            <w:tcW w:w="5387" w:type="dxa"/>
+            <w:tcW w:w="5221" w:type="dxa"/>
             <w:gridSpan w:val="10"/>
             <w:tcBorders>
               <w:bottom w:val="nil"/>
@@ -1585,7 +1585,7 @@
         </w:tc>
         <w:tc>
           <w:tcPr>
-            <w:tcW w:w="5403" w:type="dxa"/>
+            <w:tcW w:w="5235" w:type="dxa"/>
             <w:gridSpan w:val="10"/>
             <w:tcBorders>
               <w:bottom w:val="nil"/>
@@ -1624,7 +1624,7 @@
         </w:trPr>
         <w:tc>
           <w:tcPr>
-            <w:tcW w:w="5387" w:type="dxa"/>
+            <w:tcW w:w="5221" w:type="dxa"/>
             <w:gridSpan w:val="10"/>
             <w:tcBorders>
               <w:top w:val="nil"/>
@@ -1655,7 +1655,7 @@
         </w:tc>
         <w:tc>
           <w:tcPr>
-            <w:tcW w:w="2697" w:type="dxa"/>
+            <w:tcW w:w="2614" w:type="dxa"/>
             <w:gridSpan w:val="6"/>
             <w:tcBorders>
               <w:top w:val="nil"/>
@@ -1691,7 +1691,7 @@
         </w:tc>
         <w:tc>
           <w:tcPr>
-            <w:tcW w:w="2706" w:type="dxa"/>
+            <w:tcW w:w="2621" w:type="dxa"/>
             <w:gridSpan w:val="4"/>
             <w:tcBorders>
               <w:top w:val="nil"/>
@@ -1728,7 +1728,7 @@
         </w:trPr>
         <w:tc>
           <w:tcPr>
-            <w:tcW w:w="1154" w:type="dxa"/>
+            <w:tcW w:w="1131" w:type="dxa"/>
             <w:gridSpan w:val="2"/>
             <w:tcBorders>
               <w:bottom w:val="nil"/>
@@ -1762,7 +1762,7 @@
         </w:tc>
         <w:tc>
           <w:tcPr>
-            <w:tcW w:w="1350" w:type="dxa"/>
+            <w:tcW w:w="1297" w:type="dxa"/>
             <w:gridSpan w:val="3"/>
             <w:tcBorders>
               <w:bottom w:val="nil"/>
@@ -1797,7 +1797,7 @@
         </w:tc>
         <w:tc>
           <w:tcPr>
-            <w:tcW w:w="2883" w:type="dxa"/>
+            <w:tcW w:w="2793" w:type="dxa"/>
             <w:gridSpan w:val="5"/>
             <w:tcBorders>
               <w:left w:val="nil"/>
@@ -1847,7 +1847,7 @@
         </w:tc>
         <w:tc>
           <w:tcPr>
-            <w:tcW w:w="5403" w:type="dxa"/>
+            <w:tcW w:w="5235" w:type="dxa"/>
             <w:gridSpan w:val="10"/>
             <w:tcBorders>
               <w:bottom w:val="nil"/>
@@ -1895,7 +1895,7 @@
         </w:trPr>
         <w:tc>
           <w:tcPr>
-            <w:tcW w:w="1154" w:type="dxa"/>
+            <w:tcW w:w="1131" w:type="dxa"/>
             <w:gridSpan w:val="2"/>
             <w:tcBorders>
               <w:top w:val="nil"/>
@@ -1926,7 +1926,7 @@
         </w:tc>
         <w:tc>
           <w:tcPr>
-            <w:tcW w:w="1350" w:type="dxa"/>
+            <w:tcW w:w="1297" w:type="dxa"/>
             <w:gridSpan w:val="3"/>
             <w:tcBorders>
               <w:top w:val="nil"/>
@@ -1950,7 +1950,7 @@
         </w:tc>
         <w:tc>
           <w:tcPr>
-            <w:tcW w:w="2883" w:type="dxa"/>
+            <w:tcW w:w="2793" w:type="dxa"/>
             <w:gridSpan w:val="5"/>
             <w:tcBorders>
               <w:top w:val="nil"/>
@@ -2133,7 +2133,7 @@
         </w:tc>
         <w:tc>
           <w:tcPr>
-            <w:tcW w:w="5403" w:type="dxa"/>
+            <w:tcW w:w="5235" w:type="dxa"/>
             <w:gridSpan w:val="10"/>
             <w:tcBorders>
               <w:top w:val="nil"/>
@@ -2169,7 +2169,7 @@
         </w:trPr>
         <w:tc>
           <w:tcPr>
-            <w:tcW w:w="3586" w:type="dxa"/>
+            <w:tcW w:w="3476" w:type="dxa"/>
             <w:gridSpan w:val="6"/>
             <w:tcBorders>
               <w:bottom w:val="nil"/>
@@ -2203,7 +2203,7 @@
         </w:tc>
         <w:tc>
           <w:tcPr>
-            <w:tcW w:w="3922" w:type="dxa"/>
+            <w:tcW w:w="3807" w:type="dxa"/>
             <w:gridSpan w:val="9"/>
             <w:tcBorders>
               <w:bottom w:val="nil"/>
@@ -2237,7 +2237,7 @@
         </w:tc>
         <w:tc>
           <w:tcPr>
-            <w:tcW w:w="3282" w:type="dxa"/>
+            <w:tcW w:w="3173" w:type="dxa"/>
             <w:gridSpan w:val="5"/>
             <w:tcBorders>
               <w:bottom w:val="nil"/>
@@ -2276,7 +2276,7 @@
         </w:trPr>
         <w:tc>
           <w:tcPr>
-            <w:tcW w:w="1788" w:type="dxa"/>
+            <w:tcW w:w="1742" w:type="dxa"/>
             <w:gridSpan w:val="4"/>
             <w:vMerge w:val="restart"/>
             <w:tcBorders>
@@ -2309,7 +2309,7 @@
         </w:tc>
         <w:tc>
           <w:tcPr>
-            <w:tcW w:w="1798" w:type="dxa"/>
+            <w:tcW w:w="1734" w:type="dxa"/>
             <w:gridSpan w:val="2"/>
             <w:vMerge w:val="restart"/>
             <w:tcBorders>
@@ -2342,7 +2342,7 @@
         </w:tc>
         <w:tc>
           <w:tcPr>
-            <w:tcW w:w="1801" w:type="dxa"/>
+            <w:tcW w:w="1745" w:type="dxa"/>
             <w:gridSpan w:val="4"/>
             <w:tcBorders>
               <w:top w:val="nil"/>
@@ -2394,7 +2394,7 @@
         </w:tc>
         <w:tc>
           <w:tcPr>
-            <w:tcW w:w="2121" w:type="dxa"/>
+            <w:tcW w:w="2062" w:type="dxa"/>
             <w:gridSpan w:val="5"/>
             <w:tcBorders>
               <w:top w:val="nil"/>
@@ -2446,7 +2446,7 @@
         </w:tc>
         <w:tc>
           <w:tcPr>
-            <w:tcW w:w="3282" w:type="dxa"/>
+            <w:tcW w:w="3173" w:type="dxa"/>
             <w:gridSpan w:val="5"/>
             <w:vMerge w:val="restart"/>
             <w:tcBorders>
@@ -2485,7 +2485,7 @@
         </w:trPr>
         <w:tc>
           <w:tcPr>
-            <w:tcW w:w="1788" w:type="dxa"/>
+            <w:tcW w:w="1742" w:type="dxa"/>
             <w:gridSpan w:val="4"/>
             <w:vMerge/>
             <w:tcBorders>
@@ -2509,7 +2509,7 @@
         </w:tc>
         <w:tc>
           <w:tcPr>
-            <w:tcW w:w="1798" w:type="dxa"/>
+            <w:tcW w:w="1734" w:type="dxa"/>
             <w:gridSpan w:val="2"/>
             <w:vMerge/>
             <w:tcBorders>
@@ -2533,7 +2533,7 @@
         </w:tc>
         <w:tc>
           <w:tcPr>
-            <w:tcW w:w="1801" w:type="dxa"/>
+            <w:tcW w:w="1745" w:type="dxa"/>
             <w:gridSpan w:val="4"/>
             <w:tcBorders>
               <w:top w:val="nil"/>
@@ -2583,7 +2583,7 @@
         </w:tc>
         <w:tc>
           <w:tcPr>
-            <w:tcW w:w="2121" w:type="dxa"/>
+            <w:tcW w:w="2062" w:type="dxa"/>
             <w:gridSpan w:val="5"/>
             <w:tcBorders>
               <w:top w:val="nil"/>
@@ -2633,7 +2633,7 @@
         </w:tc>
         <w:tc>
           <w:tcPr>
-            <w:tcW w:w="3282" w:type="dxa"/>
+            <w:tcW w:w="3173" w:type="dxa"/>
             <w:gridSpan w:val="5"/>
             <w:vMerge/>
             <w:tcBorders>
@@ -2662,7 +2662,7 @@
         </w:trPr>
         <w:tc>
           <w:tcPr>
-            <w:tcW w:w="3586" w:type="dxa"/>
+            <w:tcW w:w="3476" w:type="dxa"/>
             <w:gridSpan w:val="6"/>
             <w:tcBorders>
               <w:bottom w:val="nil"/>
@@ -2696,7 +2696,7 @@
         </w:tc>
         <w:tc>
           <w:tcPr>
-            <w:tcW w:w="7204" w:type="dxa"/>
+            <w:tcW w:w="6980" w:type="dxa"/>
             <w:gridSpan w:val="14"/>
             <w:tcBorders>
               <w:bottom w:val="nil"/>
@@ -2732,7 +2732,7 @@
         </w:trPr>
         <w:tc>
           <w:tcPr>
-            <w:tcW w:w="3586" w:type="dxa"/>
+            <w:tcW w:w="3476" w:type="dxa"/>
             <w:gridSpan w:val="6"/>
             <w:tcBorders>
               <w:top w:val="nil"/>
@@ -2772,7 +2772,7 @@
         </w:tc>
         <w:tc>
           <w:tcPr>
-            <w:tcW w:w="2397" w:type="dxa"/>
+            <w:tcW w:w="2334" w:type="dxa"/>
             <w:gridSpan w:val="5"/>
             <w:tcBorders>
               <w:top w:val="nil"/>
@@ -2813,7 +2813,7 @@
         </w:tc>
         <w:tc>
           <w:tcPr>
-            <w:tcW w:w="2398" w:type="dxa"/>
+            <w:tcW w:w="2311" w:type="dxa"/>
             <w:gridSpan w:val="6"/>
             <w:tcBorders>
               <w:top w:val="nil"/>
@@ -2855,7 +2855,7 @@
         </w:tc>
         <w:tc>
           <w:tcPr>
-            <w:tcW w:w="2409" w:type="dxa"/>
+            <w:tcW w:w="2335" w:type="dxa"/>
             <w:gridSpan w:val="3"/>
             <w:tcBorders>
               <w:top w:val="nil"/>
@@ -2901,7 +2901,7 @@
         </w:trPr>
         <w:tc>
           <w:tcPr>
-            <w:tcW w:w="3586" w:type="dxa"/>
+            <w:tcW w:w="3476" w:type="dxa"/>
             <w:gridSpan w:val="6"/>
             <w:tcBorders>
               <w:top w:val="nil"/>
@@ -2971,7 +2971,7 @@
         </w:tc>
         <w:tc>
           <w:tcPr>
-            <w:tcW w:w="2397" w:type="dxa"/>
+            <w:tcW w:w="2334" w:type="dxa"/>
             <w:gridSpan w:val="5"/>
             <w:tcBorders>
               <w:top w:val="nil"/>
@@ -3012,7 +3012,7 @@
         </w:tc>
         <w:tc>
           <w:tcPr>
-            <w:tcW w:w="2398" w:type="dxa"/>
+            <w:tcW w:w="2311" w:type="dxa"/>
             <w:gridSpan w:val="6"/>
             <w:tcBorders>
               <w:top w:val="nil"/>
@@ -3054,7 +3054,7 @@
         </w:tc>
         <w:tc>
           <w:tcPr>
-            <w:tcW w:w="2409" w:type="dxa"/>
+            <w:tcW w:w="2335" w:type="dxa"/>
             <w:gridSpan w:val="3"/>
             <w:tcBorders>
               <w:top w:val="nil"/>
@@ -3113,7 +3113,7 @@
         </w:trPr>
         <w:tc>
           <w:tcPr>
-            <w:tcW w:w="3586" w:type="dxa"/>
+            <w:tcW w:w="3476" w:type="dxa"/>
             <w:gridSpan w:val="6"/>
             <w:tcBorders>
               <w:top w:val="nil"/>
@@ -3135,7 +3135,7 @@
         </w:tc>
         <w:tc>
           <w:tcPr>
-            <w:tcW w:w="7204" w:type="dxa"/>
+            <w:tcW w:w="6980" w:type="dxa"/>
             <w:gridSpan w:val="14"/>
             <w:tcBorders>
               <w:top w:val="nil"/>
@@ -3173,7 +3173,7 @@
         </w:trPr>
         <w:tc>
           <w:tcPr>
-            <w:tcW w:w="3586" w:type="dxa"/>
+            <w:tcW w:w="3476" w:type="dxa"/>
             <w:gridSpan w:val="6"/>
             <w:tcBorders>
               <w:bottom w:val="nil"/>
@@ -3207,7 +3207,7 @@
         </w:tc>
         <w:tc>
           <w:tcPr>
-            <w:tcW w:w="3604" w:type="dxa"/>
+            <w:tcW w:w="3493" w:type="dxa"/>
             <w:gridSpan w:val="8"/>
             <w:tcBorders>
               <w:bottom w:val="nil"/>
@@ -3241,7 +3241,7 @@
         </w:tc>
         <w:tc>
           <w:tcPr>
-            <w:tcW w:w="3600" w:type="dxa"/>
+            <w:tcW w:w="3487" w:type="dxa"/>
             <w:gridSpan w:val="6"/>
             <w:tcBorders>
               <w:bottom w:val="nil"/>
@@ -3280,7 +3280,7 @@
         </w:trPr>
         <w:tc>
           <w:tcPr>
-            <w:tcW w:w="3586" w:type="dxa"/>
+            <w:tcW w:w="3476" w:type="dxa"/>
             <w:gridSpan w:val="6"/>
             <w:vMerge w:val="restart"/>
             <w:tcBorders>
@@ -3312,7 +3312,7 @@
         </w:tc>
         <w:tc>
           <w:tcPr>
-            <w:tcW w:w="3604" w:type="dxa"/>
+            <w:tcW w:w="3493" w:type="dxa"/>
             <w:gridSpan w:val="8"/>
             <w:tcBorders>
               <w:top w:val="nil"/>
@@ -3343,7 +3343,7 @@
         </w:tc>
         <w:tc>
           <w:tcPr>
-            <w:tcW w:w="3600" w:type="dxa"/>
+            <w:tcW w:w="3487" w:type="dxa"/>
             <w:gridSpan w:val="6"/>
             <w:tcBorders>
               <w:top w:val="nil"/>
@@ -3379,7 +3379,7 @@
         </w:trPr>
         <w:tc>
           <w:tcPr>
-            <w:tcW w:w="3586" w:type="dxa"/>
+            <w:tcW w:w="3476" w:type="dxa"/>
             <w:gridSpan w:val="6"/>
             <w:vMerge/>
             <w:shd w:val="clear" w:color="auto" w:fill="FFFFFF" w:themeFill="background1"/>
@@ -3398,7 +3398,7 @@
         </w:tc>
         <w:tc>
           <w:tcPr>
-            <w:tcW w:w="7204" w:type="dxa"/>
+            <w:tcW w:w="6980" w:type="dxa"/>
             <w:gridSpan w:val="14"/>
             <w:shd w:val="clear" w:color="auto" w:fill="FFFFFF" w:themeFill="background1"/>
             <w:vAlign w:val="center"/>
@@ -3470,7 +3470,7 @@
         </w:trPr>
         <w:tc>
           <w:tcPr>
-            <w:tcW w:w="10790" w:type="dxa"/>
+            <w:tcW w:w="10456" w:type="dxa"/>
             <w:gridSpan w:val="20"/>
             <w:shd w:val="clear" w:color="auto" w:fill="000000" w:themeFill="text1"/>
             <w:vAlign w:val="center"/>
@@ -3506,7 +3506,7 @@
         </w:trPr>
         <w:tc>
           <w:tcPr>
-            <w:tcW w:w="5387" w:type="dxa"/>
+            <w:tcW w:w="5221" w:type="dxa"/>
             <w:gridSpan w:val="10"/>
             <w:tcBorders>
               <w:bottom w:val="nil"/>
@@ -3540,7 +3540,7 @@
         </w:tc>
         <w:tc>
           <w:tcPr>
-            <w:tcW w:w="5403" w:type="dxa"/>
+            <w:tcW w:w="5235" w:type="dxa"/>
             <w:gridSpan w:val="10"/>
             <w:tcBorders>
               <w:bottom w:val="nil"/>
@@ -3579,7 +3579,7 @@
         </w:trPr>
         <w:tc>
           <w:tcPr>
-            <w:tcW w:w="5387" w:type="dxa"/>
+            <w:tcW w:w="5221" w:type="dxa"/>
             <w:gridSpan w:val="10"/>
             <w:tcBorders>
               <w:top w:val="nil"/>
@@ -3649,7 +3649,7 @@
         </w:tc>
         <w:tc>
           <w:tcPr>
-            <w:tcW w:w="5403" w:type="dxa"/>
+            <w:tcW w:w="5235" w:type="dxa"/>
             <w:gridSpan w:val="10"/>
             <w:tcBorders>
               <w:top w:val="nil"/>
@@ -3737,7 +3737,7 @@
         </w:trPr>
         <w:tc>
           <w:tcPr>
-            <w:tcW w:w="5387" w:type="dxa"/>
+            <w:tcW w:w="5221" w:type="dxa"/>
             <w:gridSpan w:val="10"/>
             <w:tcBorders>
               <w:top w:val="nil"/>
@@ -3807,7 +3807,7 @@
         </w:tc>
         <w:tc>
           <w:tcPr>
-            <w:tcW w:w="5403" w:type="dxa"/>
+            <w:tcW w:w="5235" w:type="dxa"/>
             <w:gridSpan w:val="10"/>
             <w:tcBorders>
               <w:top w:val="nil"/>
@@ -3902,7 +3902,7 @@
         </w:trPr>
         <w:tc>
           <w:tcPr>
-            <w:tcW w:w="5387" w:type="dxa"/>
+            <w:tcW w:w="5221" w:type="dxa"/>
             <w:gridSpan w:val="10"/>
             <w:tcBorders>
               <w:top w:val="nil"/>
@@ -3933,7 +3933,7 @@
         </w:tc>
         <w:tc>
           <w:tcPr>
-            <w:tcW w:w="5403" w:type="dxa"/>
+            <w:tcW w:w="5235" w:type="dxa"/>
             <w:gridSpan w:val="10"/>
             <w:tcBorders>
               <w:top w:val="nil"/>
@@ -3969,7 +3969,7 @@
         </w:trPr>
         <w:tc>
           <w:tcPr>
-            <w:tcW w:w="5387" w:type="dxa"/>
+            <w:tcW w:w="5221" w:type="dxa"/>
             <w:gridSpan w:val="10"/>
             <w:tcBorders>
               <w:top w:val="nil"/>
@@ -4000,7 +4000,7 @@
         </w:tc>
         <w:tc>
           <w:tcPr>
-            <w:tcW w:w="5403" w:type="dxa"/>
+            <w:tcW w:w="5235" w:type="dxa"/>
             <w:gridSpan w:val="10"/>
             <w:tcBorders>
               <w:top w:val="nil"/>
@@ -4036,7 +4036,7 @@
         </w:trPr>
         <w:tc>
           <w:tcPr>
-            <w:tcW w:w="5387" w:type="dxa"/>
+            <w:tcW w:w="5221" w:type="dxa"/>
             <w:gridSpan w:val="10"/>
             <w:tcBorders>
               <w:top w:val="nil"/>
@@ -4067,7 +4067,7 @@
         </w:tc>
         <w:tc>
           <w:tcPr>
-            <w:tcW w:w="5403" w:type="dxa"/>
+            <w:tcW w:w="5235" w:type="dxa"/>
             <w:gridSpan w:val="10"/>
             <w:tcBorders>
               <w:top w:val="nil"/>
@@ -4103,7 +4103,7 @@
         </w:trPr>
         <w:tc>
           <w:tcPr>
-            <w:tcW w:w="5387" w:type="dxa"/>
+            <w:tcW w:w="5221" w:type="dxa"/>
             <w:gridSpan w:val="10"/>
             <w:tcBorders>
               <w:top w:val="nil"/>
@@ -4172,7 +4172,7 @@
         </w:tc>
         <w:tc>
           <w:tcPr>
-            <w:tcW w:w="5403" w:type="dxa"/>
+            <w:tcW w:w="5235" w:type="dxa"/>
             <w:gridSpan w:val="10"/>
             <w:tcBorders>
               <w:top w:val="nil"/>
@@ -4266,7 +4266,7 @@
         </w:trPr>
         <w:tc>
           <w:tcPr>
-            <w:tcW w:w="10790" w:type="dxa"/>
+            <w:tcW w:w="10456" w:type="dxa"/>
             <w:gridSpan w:val="20"/>
             <w:shd w:val="clear" w:color="auto" w:fill="000000" w:themeFill="text1"/>
             <w:vAlign w:val="center"/>
@@ -4311,7 +4311,7 @@
         </w:trPr>
         <w:tc>
           <w:tcPr>
-            <w:tcW w:w="4385" w:type="dxa"/>
+            <w:tcW w:w="4219" w:type="dxa"/>
             <w:gridSpan w:val="8"/>
             <w:tcBorders>
               <w:bottom w:val="nil"/>
@@ -4345,7 +4345,7 @@
         </w:tc>
         <w:tc>
           <w:tcPr>
-            <w:tcW w:w="1701" w:type="dxa"/>
+            <w:tcW w:w="1694" w:type="dxa"/>
             <w:gridSpan w:val="4"/>
             <w:tcBorders>
               <w:bottom w:val="nil"/>
@@ -4379,7 +4379,7 @@
         </w:tc>
         <w:tc>
           <w:tcPr>
-            <w:tcW w:w="4704" w:type="dxa"/>
+            <w:tcW w:w="4543" w:type="dxa"/>
             <w:gridSpan w:val="8"/>
             <w:tcBorders>
               <w:bottom w:val="nil"/>
@@ -4418,7 +4418,7 @@
         </w:trPr>
         <w:tc>
           <w:tcPr>
-            <w:tcW w:w="4385" w:type="dxa"/>
+            <w:tcW w:w="4219" w:type="dxa"/>
             <w:gridSpan w:val="8"/>
             <w:tcBorders>
               <w:top w:val="nil"/>
@@ -4449,7 +4449,7 @@
         </w:tc>
         <w:tc>
           <w:tcPr>
-            <w:tcW w:w="1701" w:type="dxa"/>
+            <w:tcW w:w="1694" w:type="dxa"/>
             <w:gridSpan w:val="4"/>
             <w:tcBorders>
               <w:top w:val="nil"/>
@@ -4479,7 +4479,7 @@
         </w:tc>
         <w:tc>
           <w:tcPr>
-            <w:tcW w:w="4704" w:type="dxa"/>
+            <w:tcW w:w="4543" w:type="dxa"/>
             <w:gridSpan w:val="8"/>
             <w:tcBorders>
               <w:top w:val="nil"/>
@@ -4515,7 +4515,7 @@
         </w:trPr>
         <w:tc>
           <w:tcPr>
-            <w:tcW w:w="8777" w:type="dxa"/>
+            <w:tcW w:w="8496" w:type="dxa"/>
             <w:gridSpan w:val="19"/>
             <w:tcBorders>
               <w:bottom w:val="single" w:sz="4" w:space="0" w:color="auto"/>
@@ -4549,7 +4549,7 @@
         </w:tc>
         <w:tc>
           <w:tcPr>
-            <w:tcW w:w="2013" w:type="dxa"/>
+            <w:tcW w:w="1960" w:type="dxa"/>
             <w:shd w:val="clear" w:color="auto" w:fill="000000" w:themeFill="text1"/>
             <w:vAlign w:val="center"/>
           </w:tcPr>
@@ -4585,7 +4585,7 @@
         </w:trPr>
         <w:tc>
           <w:tcPr>
-            <w:tcW w:w="8777" w:type="dxa"/>
+            <w:tcW w:w="8496" w:type="dxa"/>
             <w:gridSpan w:val="19"/>
             <w:tcBorders>
               <w:bottom w:val="nil"/>
@@ -4653,7 +4653,7 @@
         </w:tc>
         <w:tc>
           <w:tcPr>
-            <w:tcW w:w="2013" w:type="dxa"/>
+            <w:tcW w:w="1960" w:type="dxa"/>
             <w:vMerge w:val="restart"/>
             <w:shd w:val="clear" w:color="auto" w:fill="FFFFFF" w:themeFill="background1"/>
             <w:vAlign w:val="center"/>
@@ -4763,7 +4763,7 @@
         </w:trPr>
         <w:tc>
           <w:tcPr>
-            <w:tcW w:w="4385" w:type="dxa"/>
+            <w:tcW w:w="4219" w:type="dxa"/>
             <w:gridSpan w:val="8"/>
             <w:tcBorders>
               <w:top w:val="nil"/>
@@ -4798,7 +4798,7 @@
         </w:tc>
         <w:tc>
           <w:tcPr>
-            <w:tcW w:w="4392" w:type="dxa"/>
+            <w:tcW w:w="4277" w:type="dxa"/>
             <w:gridSpan w:val="11"/>
             <w:tcBorders>
               <w:top w:val="nil"/>
@@ -4833,7 +4833,7 @@
         </w:tc>
         <w:tc>
           <w:tcPr>
-            <w:tcW w:w="2013" w:type="dxa"/>
+            <w:tcW w:w="1960" w:type="dxa"/>
             <w:vMerge/>
             <w:shd w:val="clear" w:color="auto" w:fill="FFFFFF" w:themeFill="background1"/>
             <w:vAlign w:val="center"/>
@@ -4858,7 +4858,7 @@
         </w:trPr>
         <w:tc>
           <w:tcPr>
-            <w:tcW w:w="4385" w:type="dxa"/>
+            <w:tcW w:w="4219" w:type="dxa"/>
             <w:gridSpan w:val="8"/>
             <w:tcBorders>
               <w:top w:val="nil"/>
@@ -4904,7 +4904,7 @@
         </w:tc>
         <w:tc>
           <w:tcPr>
-            <w:tcW w:w="4392" w:type="dxa"/>
+            <w:tcW w:w="4277" w:type="dxa"/>
             <w:gridSpan w:val="11"/>
             <w:tcBorders>
               <w:top w:val="nil"/>
@@ -4939,7 +4939,7 @@
         </w:tc>
         <w:tc>
           <w:tcPr>
-            <w:tcW w:w="2013" w:type="dxa"/>
+            <w:tcW w:w="1960" w:type="dxa"/>
             <w:vMerge/>
             <w:shd w:val="clear" w:color="auto" w:fill="FFFFFF" w:themeFill="background1"/>
             <w:vAlign w:val="center"/>
@@ -4964,7 +4964,7 @@
         </w:trPr>
         <w:tc>
           <w:tcPr>
-            <w:tcW w:w="10790" w:type="dxa"/>
+            <w:tcW w:w="10456" w:type="dxa"/>
             <w:gridSpan w:val="20"/>
             <w:tcBorders>
               <w:bottom w:val="single" w:sz="4" w:space="0" w:color="auto"/>
@@ -5003,7 +5003,7 @@
         </w:trPr>
         <w:tc>
           <w:tcPr>
-            <w:tcW w:w="3593" w:type="dxa"/>
+            <w:tcW w:w="3483" w:type="dxa"/>
             <w:gridSpan w:val="7"/>
             <w:tcBorders>
               <w:bottom w:val="nil"/>
@@ -5034,7 +5034,7 @@
         </w:tc>
         <w:tc>
           <w:tcPr>
-            <w:tcW w:w="3597" w:type="dxa"/>
+            <w:tcW w:w="3486" w:type="dxa"/>
             <w:gridSpan w:val="7"/>
             <w:tcBorders>
               <w:left w:val="single" w:sz="4" w:space="0" w:color="auto"/>
@@ -5066,7 +5066,7 @@
         </w:tc>
         <w:tc>
           <w:tcPr>
-            <w:tcW w:w="3600" w:type="dxa"/>
+            <w:tcW w:w="3487" w:type="dxa"/>
             <w:gridSpan w:val="6"/>
             <w:tcBorders>
               <w:left w:val="single" w:sz="4" w:space="0" w:color="auto"/>
@@ -5102,7 +5102,7 @@
         </w:trPr>
         <w:tc>
           <w:tcPr>
-            <w:tcW w:w="3593" w:type="dxa"/>
+            <w:tcW w:w="3483" w:type="dxa"/>
             <w:gridSpan w:val="7"/>
             <w:tcBorders>
               <w:top w:val="nil"/>
@@ -5125,7 +5125,7 @@
         </w:tc>
         <w:tc>
           <w:tcPr>
-            <w:tcW w:w="3597" w:type="dxa"/>
+            <w:tcW w:w="3486" w:type="dxa"/>
             <w:gridSpan w:val="7"/>
             <w:tcBorders>
               <w:top w:val="nil"/>
@@ -5149,7 +5149,7 @@
         </w:tc>
         <w:tc>
           <w:tcPr>
-            <w:tcW w:w="3600" w:type="dxa"/>
+            <w:tcW w:w="3487" w:type="dxa"/>
             <w:gridSpan w:val="6"/>
             <w:tcBorders>
               <w:top w:val="nil"/>
@@ -5177,7 +5177,7 @@
         </w:trPr>
         <w:tc>
           <w:tcPr>
-            <w:tcW w:w="3593" w:type="dxa"/>
+            <w:tcW w:w="3483" w:type="dxa"/>
             <w:gridSpan w:val="7"/>
             <w:tcBorders>
               <w:top w:val="nil"/>
@@ -5200,7 +5200,7 @@
         </w:tc>
         <w:tc>
           <w:tcPr>
-            <w:tcW w:w="3597" w:type="dxa"/>
+            <w:tcW w:w="3486" w:type="dxa"/>
             <w:gridSpan w:val="7"/>
             <w:tcBorders>
               <w:top w:val="nil"/>
@@ -5224,7 +5224,7 @@
         </w:tc>
         <w:tc>
           <w:tcPr>
-            <w:tcW w:w="3600" w:type="dxa"/>
+            <w:tcW w:w="3487" w:type="dxa"/>
             <w:gridSpan w:val="6"/>
             <w:tcBorders>
               <w:top w:val="nil"/>
@@ -5252,7 +5252,7 @@
         </w:trPr>
         <w:tc>
           <w:tcPr>
-            <w:tcW w:w="3593" w:type="dxa"/>
+            <w:tcW w:w="3483" w:type="dxa"/>
             <w:gridSpan w:val="7"/>
             <w:tcBorders>
               <w:top w:val="nil"/>
@@ -5275,7 +5275,7 @@
         </w:tc>
         <w:tc>
           <w:tcPr>
-            <w:tcW w:w="3597" w:type="dxa"/>
+            <w:tcW w:w="3486" w:type="dxa"/>
             <w:gridSpan w:val="7"/>
             <w:tcBorders>
               <w:top w:val="nil"/>
@@ -5299,7 +5299,7 @@
         </w:tc>
         <w:tc>
           <w:tcPr>
-            <w:tcW w:w="3600" w:type="dxa"/>
+            <w:tcW w:w="3487" w:type="dxa"/>
             <w:gridSpan w:val="6"/>
             <w:tcBorders>
               <w:top w:val="nil"/>
@@ -5327,7 +5327,7 @@
         </w:trPr>
         <w:tc>
           <w:tcPr>
-            <w:tcW w:w="3593" w:type="dxa"/>
+            <w:tcW w:w="3483" w:type="dxa"/>
             <w:gridSpan w:val="7"/>
             <w:tcBorders>
               <w:top w:val="nil"/>
@@ -5350,7 +5350,7 @@
         </w:tc>
         <w:tc>
           <w:tcPr>
-            <w:tcW w:w="3597" w:type="dxa"/>
+            <w:tcW w:w="3486" w:type="dxa"/>
             <w:gridSpan w:val="7"/>
             <w:tcBorders>
               <w:top w:val="nil"/>
@@ -5374,7 +5374,7 @@
         </w:tc>
         <w:tc>
           <w:tcPr>
-            <w:tcW w:w="3600" w:type="dxa"/>
+            <w:tcW w:w="3487" w:type="dxa"/>
             <w:gridSpan w:val="6"/>
             <w:tcBorders>
               <w:top w:val="nil"/>
@@ -5402,7 +5402,7 @@
         </w:trPr>
         <w:tc>
           <w:tcPr>
-            <w:tcW w:w="3593" w:type="dxa"/>
+            <w:tcW w:w="3483" w:type="dxa"/>
             <w:gridSpan w:val="7"/>
             <w:tcBorders>
               <w:top w:val="nil"/>
@@ -5435,7 +5435,7 @@
         </w:tc>
         <w:tc>
           <w:tcPr>
-            <w:tcW w:w="3597" w:type="dxa"/>
+            <w:tcW w:w="3486" w:type="dxa"/>
             <w:gridSpan w:val="7"/>
             <w:tcBorders>
               <w:top w:val="nil"/>
@@ -5469,7 +5469,7 @@
         </w:tc>
         <w:tc>
           <w:tcPr>
-            <w:tcW w:w="3600" w:type="dxa"/>
+            <w:tcW w:w="3487" w:type="dxa"/>
             <w:gridSpan w:val="6"/>
             <w:tcBorders>
               <w:top w:val="nil"/>
@@ -5507,7 +5507,7 @@
         </w:trPr>
         <w:tc>
           <w:tcPr>
-            <w:tcW w:w="3593" w:type="dxa"/>
+            <w:tcW w:w="3483" w:type="dxa"/>
             <w:gridSpan w:val="7"/>
             <w:tcBorders>
               <w:top w:val="nil"/>
@@ -5541,7 +5541,7 @@
         </w:tc>
         <w:tc>
           <w:tcPr>
-            <w:tcW w:w="3597" w:type="dxa"/>
+            <w:tcW w:w="3486" w:type="dxa"/>
             <w:gridSpan w:val="7"/>
             <w:tcBorders>
               <w:top w:val="nil"/>
@@ -5576,7 +5576,7 @@
         </w:tc>
         <w:tc>
           <w:tcPr>
-            <w:tcW w:w="3600" w:type="dxa"/>
+            <w:tcW w:w="3487" w:type="dxa"/>
             <w:gridSpan w:val="6"/>
             <w:tcBorders>
               <w:top w:val="nil"/>
@@ -5615,7 +5615,7 @@
         </w:trPr>
         <w:tc>
           <w:tcPr>
-            <w:tcW w:w="3593" w:type="dxa"/>
+            <w:tcW w:w="3483" w:type="dxa"/>
             <w:gridSpan w:val="7"/>
             <w:tcBorders>
               <w:top w:val="nil"/>
@@ -5639,7 +5639,7 @@
         </w:tc>
         <w:tc>
           <w:tcPr>
-            <w:tcW w:w="3597" w:type="dxa"/>
+            <w:tcW w:w="3486" w:type="dxa"/>
             <w:gridSpan w:val="7"/>
             <w:tcBorders>
               <w:top w:val="nil"/>
@@ -5664,7 +5664,7 @@
         </w:tc>
         <w:tc>
           <w:tcPr>
-            <w:tcW w:w="3600" w:type="dxa"/>
+            <w:tcW w:w="3487" w:type="dxa"/>
             <w:gridSpan w:val="6"/>
             <w:tcBorders>
               <w:top w:val="nil"/>
@@ -5713,7 +5713,7 @@
       </w:r>
     </w:p>
     <w:sectPr>
-      <w:pgSz w:w="12240" w:h="15840" w:code="1"/>
+      <w:pgSz w:w="11906" w:h="16838" w:code="9"/>
       <w:pgMar w:top="720" w:right="720" w:bottom="720" w:left="720" w:header="706" w:footer="706" w:gutter="0"/>
       <w:cols w:space="708"/>
       <w:docGrid w:linePitch="360"/>

</xml_diff>